<commit_message>
Trying to fix the NAN value in modelsummary_reg_default if we have logs of outcome variables
</commit_message>
<xml_diff>
--- a/output/01_tables/example_reg_table.docx
+++ b/output/01_tables/example_reg_table.docx
@@ -16,7 +16,7 @@
     <w:tbl>
       <w:tblPr>
         <w:tblStyle w:val="Table"/>
-        <w:tblW w:type="pct" w:w="3472"/>
+        <w:tblW w:type="pct" w:w="4236"/>
         <w:tblLayout w:type="fixed"/>
         <w:tblLook w:firstRow="1" w:lastRow="1" w:firstColumn="0" w:lastColumn="0" w:noHBand="0" w:noVBand="0" w:val="0020"/>
         <w:tblCaption w:val="My regression table "/>
@@ -26,6 +26,7 @@
         <w:gridCol w:w="1210"/>
         <w:gridCol w:w="1210"/>
         <w:gridCol w:w="1210"/>
+        <w:gridCol w:w="1210"/>
       </w:tblGrid>
       <w:tr>
         <w:trPr>
@@ -51,6 +52,10 @@
           <w:tcPr/>
           <w:p/>
         </w:tc>
+        <w:tc>
+          <w:tcPr/>
+          <w:p/>
+        </w:tc>
       </w:tr>
       <w:tr>
         <w:tc>
@@ -93,6 +98,14 @@
             </w:pPr>
           </w:p>
         </w:tc>
+        <w:tc>
+          <w:tcPr/>
+          <w:p>
+            <w:pPr>
+              <w:pStyle w:val="Compact"/>
+            </w:pPr>
+          </w:p>
+        </w:tc>
       </w:tr>
       <w:tr>
         <w:tc>
@@ -131,6 +144,14 @@
             </w:pPr>
           </w:p>
         </w:tc>
+        <w:tc>
+          <w:tcPr/>
+          <w:p>
+            <w:pPr>
+              <w:pStyle w:val="Compact"/>
+            </w:pPr>
+          </w:p>
+        </w:tc>
       </w:tr>
       <w:tr>
         <w:tc>
@@ -181,6 +202,18 @@
             </w:r>
           </w:p>
         </w:tc>
+        <w:tc>
+          <w:tcPr/>
+          <w:p>
+            <w:pPr>
+              <w:pStyle w:val="Compact"/>
+              <w:jc w:val="left"/>
+            </w:pPr>
+            <w:r>
+              <w:t xml:space="preserve">0.0286</w:t>
+            </w:r>
+          </w:p>
+        </w:tc>
       </w:tr>
       <w:tr>
         <w:tc>
@@ -227,6 +260,18 @@
             </w:r>
           </w:p>
         </w:tc>
+        <w:tc>
+          <w:tcPr/>
+          <w:p>
+            <w:pPr>
+              <w:pStyle w:val="Compact"/>
+              <w:jc w:val="left"/>
+            </w:pPr>
+            <w:r>
+              <w:t xml:space="preserve">(0.0099)</w:t>
+            </w:r>
+          </w:p>
+        </w:tc>
       </w:tr>
       <w:tr>
         <w:tc>
@@ -277,6 +322,18 @@
             </w:r>
           </w:p>
         </w:tc>
+        <w:tc>
+          <w:tcPr/>
+          <w:p>
+            <w:pPr>
+              <w:pStyle w:val="Compact"/>
+              <w:jc w:val="left"/>
+            </w:pPr>
+            <w:r>
+              <w:t xml:space="preserve">-0.0004</w:t>
+            </w:r>
+          </w:p>
+        </w:tc>
       </w:tr>
       <w:tr>
         <w:tc>
@@ -323,6 +380,18 @@
             </w:r>
           </w:p>
         </w:tc>
+        <w:tc>
+          <w:tcPr/>
+          <w:p>
+            <w:pPr>
+              <w:pStyle w:val="Compact"/>
+              <w:jc w:val="left"/>
+            </w:pPr>
+            <w:r>
+              <w:t xml:space="preserve">(0.0001)</w:t>
+            </w:r>
+          </w:p>
+        </w:tc>
       </w:tr>
       <w:tr>
         <w:tc>
@@ -373,6 +442,18 @@
             </w:r>
           </w:p>
         </w:tc>
+        <w:tc>
+          <w:tcPr/>
+          <w:p>
+            <w:pPr>
+              <w:pStyle w:val="Compact"/>
+              <w:jc w:val="left"/>
+            </w:pPr>
+            <w:r>
+              <w:t xml:space="preserve">0.0000</w:t>
+            </w:r>
+          </w:p>
+        </w:tc>
       </w:tr>
       <w:tr>
         <w:tc>
@@ -419,6 +500,18 @@
             </w:r>
           </w:p>
         </w:tc>
+        <w:tc>
+          <w:tcPr/>
+          <w:p>
+            <w:pPr>
+              <w:pStyle w:val="Compact"/>
+              <w:jc w:val="left"/>
+            </w:pPr>
+            <w:r>
+              <w:t xml:space="preserve">(0.0000)</w:t>
+            </w:r>
+          </w:p>
+        </w:tc>
       </w:tr>
       <w:tr>
         <w:tc>
@@ -469,6 +562,18 @@
             </w:r>
           </w:p>
         </w:tc>
+        <w:tc>
+          <w:tcPr/>
+          <w:p>
+            <w:pPr>
+              <w:pStyle w:val="Compact"/>
+              <w:jc w:val="left"/>
+            </w:pPr>
+            <w:r>
+              <w:t xml:space="preserve">10201</w:t>
+            </w:r>
+          </w:p>
+        </w:tc>
       </w:tr>
       <w:tr>
         <w:tc>
@@ -519,6 +624,18 @@
             </w:r>
           </w:p>
         </w:tc>
+        <w:tc>
+          <w:tcPr/>
+          <w:p>
+            <w:pPr>
+              <w:pStyle w:val="Compact"/>
+              <w:jc w:val="left"/>
+            </w:pPr>
+            <w:r>
+              <w:t xml:space="preserve">NA</w:t>
+            </w:r>
+          </w:p>
+        </w:tc>
       </w:tr>
       <w:tr>
         <w:tc>
@@ -569,6 +686,18 @@
             </w:r>
           </w:p>
         </w:tc>
+        <w:tc>
+          <w:tcPr/>
+          <w:p>
+            <w:pPr>
+              <w:pStyle w:val="Compact"/>
+              <w:jc w:val="left"/>
+            </w:pPr>
+            <w:r>
+              <w:t xml:space="preserve">Y</w:t>
+            </w:r>
+          </w:p>
+        </w:tc>
       </w:tr>
       <w:tr>
         <w:tc>
@@ -619,6 +748,18 @@
             </w:r>
           </w:p>
         </w:tc>
+        <w:tc>
+          <w:tcPr/>
+          <w:p>
+            <w:pPr>
+              <w:pStyle w:val="Compact"/>
+              <w:jc w:val="left"/>
+            </w:pPr>
+            <w:r>
+              <w:t xml:space="preserve">Y</w:t>
+            </w:r>
+          </w:p>
+        </w:tc>
       </w:tr>
       <w:tr>
         <w:tc>
@@ -669,6 +810,18 @@
             </w:r>
           </w:p>
         </w:tc>
+        <w:tc>
+          <w:tcPr/>
+          <w:p>
+            <w:pPr>
+              <w:pStyle w:val="Compact"/>
+              <w:jc w:val="left"/>
+            </w:pPr>
+            <w:r>
+              <w:t xml:space="preserve">0.933</w:t>
+            </w:r>
+          </w:p>
+        </w:tc>
       </w:tr>
       <w:tr>
         <w:tc>
@@ -715,11 +868,23 @@
             </w:r>
           </w:p>
         </w:tc>
+        <w:tc>
+          <w:tcPr/>
+          <w:p>
+            <w:pPr>
+              <w:pStyle w:val="Compact"/>
+              <w:jc w:val="left"/>
+            </w:pPr>
+            <w:r>
+              <w:t xml:space="preserve">0.045</w:t>
+            </w:r>
+          </w:p>
+        </w:tc>
       </w:tr>
       <w:tr>
         <w:tc>
           <w:tcPr>
-            <w:gridSpan w:val="4"/>
+            <w:gridSpan w:val="5"/>
           </w:tcPr>
           <w:p>
             <w:pPr>
@@ -1094,6 +1259,91 @@
       </w:pPr>
     </w:lvl>
   </w:abstractNum>
+  <w:abstractNum w:abstractNumId="99434">
+    <w:nsid w:val="00A99434"/>
+    <w:multiLevelType w:val="multilevel"/>
+    <w:lvl w:ilvl="0">
+      <w:start w:val="4"/>
+      <w:numFmt w:val="decimal"/>
+      <w:lvlText w:val="(%1)"/>
+      <w:lvlJc w:val="left"/>
+      <w:pPr>
+        <w:ind w:left="720" w:hanging="360"/>
+      </w:pPr>
+    </w:lvl>
+    <w:lvl w:ilvl="1">
+      <w:start w:val="4"/>
+      <w:numFmt w:val="decimal"/>
+      <w:lvlText w:val="(%2)"/>
+      <w:lvlJc w:val="left"/>
+      <w:pPr>
+        <w:ind w:left="1440" w:hanging="360"/>
+      </w:pPr>
+    </w:lvl>
+    <w:lvl w:ilvl="2">
+      <w:start w:val="4"/>
+      <w:numFmt w:val="decimal"/>
+      <w:lvlText w:val="(%3)"/>
+      <w:lvlJc w:val="left"/>
+      <w:pPr>
+        <w:ind w:left="2160" w:hanging="360"/>
+      </w:pPr>
+    </w:lvl>
+    <w:lvl w:ilvl="3">
+      <w:start w:val="4"/>
+      <w:numFmt w:val="decimal"/>
+      <w:lvlText w:val="(%4)"/>
+      <w:lvlJc w:val="left"/>
+      <w:pPr>
+        <w:ind w:left="2880" w:hanging="360"/>
+      </w:pPr>
+    </w:lvl>
+    <w:lvl w:ilvl="4">
+      <w:start w:val="4"/>
+      <w:numFmt w:val="decimal"/>
+      <w:lvlText w:val="(%5)"/>
+      <w:lvlJc w:val="left"/>
+      <w:pPr>
+        <w:ind w:left="3600" w:hanging="360"/>
+      </w:pPr>
+    </w:lvl>
+    <w:lvl w:ilvl="5">
+      <w:start w:val="4"/>
+      <w:numFmt w:val="decimal"/>
+      <w:lvlText w:val="(%6)"/>
+      <w:lvlJc w:val="left"/>
+      <w:pPr>
+        <w:ind w:left="4320" w:hanging="360"/>
+      </w:pPr>
+    </w:lvl>
+    <w:lvl w:ilvl="6">
+      <w:start w:val="4"/>
+      <w:numFmt w:val="decimal"/>
+      <w:lvlText w:val="(%7)"/>
+      <w:lvlJc w:val="left"/>
+      <w:pPr>
+        <w:ind w:left="5040" w:hanging="360"/>
+      </w:pPr>
+    </w:lvl>
+    <w:lvl w:ilvl="7">
+      <w:start w:val="4"/>
+      <w:numFmt w:val="decimal"/>
+      <w:lvlText w:val="(%8)"/>
+      <w:lvlJc w:val="left"/>
+      <w:pPr>
+        <w:ind w:left="5760" w:hanging="360"/>
+      </w:pPr>
+    </w:lvl>
+    <w:lvl w:ilvl="8">
+      <w:start w:val="4"/>
+      <w:numFmt w:val="decimal"/>
+      <w:lvlText w:val="(%9)"/>
+      <w:lvlJc w:val="left"/>
+      <w:pPr>
+        <w:ind w:left="6480" w:hanging="360"/>
+      </w:pPr>
+    </w:lvl>
+  </w:abstractNum>
   <w:num w:numId="1000">
     <w:abstractNumId w:val="990"/>
   </w:num>
@@ -1185,6 +1435,36 @@
     </w:lvlOverride>
     <w:lvlOverride w:ilvl="8">
       <w:startOverride w:val="3"/>
+    </w:lvlOverride>
+  </w:num>
+  <w:num w:numId="1004">
+    <w:abstractNumId w:val="99434"/>
+    <w:lvlOverride w:ilvl="0">
+      <w:startOverride w:val="4"/>
+    </w:lvlOverride>
+    <w:lvlOverride w:ilvl="1">
+      <w:startOverride w:val="4"/>
+    </w:lvlOverride>
+    <w:lvlOverride w:ilvl="2">
+      <w:startOverride w:val="4"/>
+    </w:lvlOverride>
+    <w:lvlOverride w:ilvl="3">
+      <w:startOverride w:val="4"/>
+    </w:lvlOverride>
+    <w:lvlOverride w:ilvl="4">
+      <w:startOverride w:val="4"/>
+    </w:lvlOverride>
+    <w:lvlOverride w:ilvl="5">
+      <w:startOverride w:val="4"/>
+    </w:lvlOverride>
+    <w:lvlOverride w:ilvl="6">
+      <w:startOverride w:val="4"/>
+    </w:lvlOverride>
+    <w:lvlOverride w:ilvl="7">
+      <w:startOverride w:val="4"/>
+    </w:lvlOverride>
+    <w:lvlOverride w:ilvl="8">
+      <w:startOverride w:val="4"/>
     </w:lvlOverride>
   </w:num>
 </w:numbering>

</xml_diff>